<commit_message>
improved sequence diagrams and interactions doc
more detailed and accurate diagram of the interactions between client
guis, client backend, and the server/db. these changes are reflected in
the interactions document.
</commit_message>
<xml_diff>
--- a/Notes/Interactions.docx
+++ b/Notes/Interactions.docx
@@ -39,16 +39,45 @@
     </w:p>
     <w:p>
       <w:r>
-        <w:t xml:space="preserve">When the user opens the application they will have the option to create a new account. In this case they will supply a username and password to the client. The client will relay this information to the server which will </w:t>
-      </w:r>
-      <w:r>
-        <w:t xml:space="preserve">check to see if the username is unique and </w:t>
-      </w:r>
-      <w:r>
-        <w:t>create a new account in the user data database.</w:t>
-      </w:r>
-      <w:r>
-        <w:t xml:space="preserve"> The user will then be able to login.</w:t>
+        <w:t>When the user opens the application they will have the option to create a new account. In this case they will supply a username and password to the client</w:t>
+      </w:r>
+      <w:r>
+        <w:t xml:space="preserve"> GUI, which will send a </w:t>
+      </w:r>
+      <w:proofErr w:type="spellStart"/>
+      <w:r>
+        <w:t>createAccount</w:t>
+      </w:r>
+      <w:proofErr w:type="spellEnd"/>
+      <w:r>
+        <w:t xml:space="preserve"> request to the client backed.</w:t>
+      </w:r>
+      <w:r>
+        <w:t xml:space="preserve">. The client </w:t>
+      </w:r>
+      <w:r>
+        <w:t xml:space="preserve">backend </w:t>
+      </w:r>
+      <w:r>
+        <w:t xml:space="preserve">will relay this information to the server which will </w:t>
+      </w:r>
+      <w:r>
+        <w:t>check if the credentials supplied already exist. If the username and password are acceptable the server will create the</w:t>
+      </w:r>
+      <w:r>
+        <w:t xml:space="preserve"> new ac</w:t>
+      </w:r>
+      <w:r>
+        <w:t>count in the user data database and t</w:t>
+      </w:r>
+      <w:r>
+        <w:t xml:space="preserve">he user </w:t>
+      </w:r>
+      <w:r>
+        <w:t>will</w:t>
+      </w:r>
+      <w:r>
+        <w:t xml:space="preserve"> be able to login.</w:t>
       </w:r>
     </w:p>
     <w:p>
@@ -66,7 +95,31 @@
     </w:p>
     <w:p>
       <w:r>
-        <w:t>When the user opens the application they will be able to provide their username and password to login to their account. The client will relay this information to the server which will validate the user's password against the account details in the user data database. If they passwords match the server will send a success signal to the client, and they main screen will be displayed to the user. If authentication fails, the user will receive a failure message and be able to attempt login again.</w:t>
+        <w:t xml:space="preserve">When the user opens the application they will be able to provide their username and password to login to their account. The client </w:t>
+      </w:r>
+      <w:r>
+        <w:t xml:space="preserve">GUI </w:t>
+      </w:r>
+      <w:r>
+        <w:t xml:space="preserve">will </w:t>
+      </w:r>
+      <w:r>
+        <w:t>send</w:t>
+      </w:r>
+      <w:r>
+        <w:t xml:space="preserve"> this information to the </w:t>
+      </w:r>
+      <w:r>
+        <w:t xml:space="preserve">client backend which will send a validate request to the </w:t>
+      </w:r>
+      <w:r>
+        <w:t>server</w:t>
+      </w:r>
+      <w:r>
+        <w:t xml:space="preserve">. The server will </w:t>
+      </w:r>
+      <w:r>
+        <w:t>validate the user's password against the account details in the user database. If they passwords match the server will send a success signal to the client, and they main screen will be displayed to the user. If authentication fails, the user will receive a failure message and be able to attempt login again.</w:t>
       </w:r>
     </w:p>
     <w:p>
@@ -84,7 +137,25 @@
     </w:p>
     <w:p>
       <w:r>
-        <w:t xml:space="preserve">The user has the option to either join an existing game or create a new one. If the user chooses to create a new game then the server will instantiate a new instance of the Game class, create a Player, and log the game information in the game database. Then a new game will be </w:t>
+        <w:t xml:space="preserve">The user has the option to either join an existing game or create a new one. If the user chooses to create a new game then the </w:t>
+      </w:r>
+      <w:r>
+        <w:t xml:space="preserve">client backend will instruct the </w:t>
+      </w:r>
+      <w:r>
+        <w:t xml:space="preserve">server </w:t>
+      </w:r>
+      <w:r>
+        <w:t>to create a new game</w:t>
+      </w:r>
+      <w:r>
+        <w:t xml:space="preserve"> and log the game information in the game database. </w:t>
+      </w:r>
+      <w:r>
+        <w:t>A</w:t>
+      </w:r>
+      <w:r>
+        <w:t xml:space="preserve"> new game will be </w:t>
       </w:r>
       <w:r>
         <w:t>displayed</w:t>
@@ -108,7 +179,10 @@
     </w:p>
     <w:p>
       <w:r>
-        <w:t xml:space="preserve">When the user clicks on a piece, the client will relay this information to the server. The Game instance will access the </w:t>
+        <w:t xml:space="preserve">When the user clicks on a piece, the client </w:t>
+      </w:r>
+      <w:r>
+        <w:t xml:space="preserve">GUI will communicate to the client backend with a </w:t>
       </w:r>
       <w:proofErr w:type="spellStart"/>
       <w:r>
@@ -116,23 +190,13 @@
       </w:r>
       <w:proofErr w:type="spellEnd"/>
       <w:r>
-        <w:t xml:space="preserve"> method of the </w:t>
-      </w:r>
-      <w:proofErr w:type="spellStart"/>
-      <w:r>
-        <w:t>ChessPiece</w:t>
-      </w:r>
-      <w:proofErr w:type="spellEnd"/>
-      <w:r>
-        <w:t xml:space="preserve"> on that square and return a list of Moves to the client, which will highlight those possible destination squares on the chessboard. The user will then drop the piece on a destination square. The server validate this move against the possible destination squares. If it is valid the move will be executed in the Game and the server will send a </w:t>
-      </w:r>
-      <w:proofErr w:type="spellStart"/>
-      <w:r>
-        <w:t>refreshBoard</w:t>
-      </w:r>
-      <w:proofErr w:type="spellEnd"/>
-      <w:r>
-        <w:t xml:space="preserve"> call to both Players, which will update the game state on the client side.</w:t>
+        <w:t xml:space="preserve"> request. The client backend will access its game data, calculate the list of possible moves, and send a response to the client GUI</w:t>
+      </w:r>
+      <w:r>
+        <w:t xml:space="preserve">. </w:t>
+      </w:r>
+      <w:r>
+        <w:t>The GUI will highlight possible destination squares. When the user clicks a destination square, the move will be validated on the client backend. If the move is legal it will be sent to the server and added to the game database. When the server receives the move it will update the other user's client and send confirmation to both parties.</w:t>
       </w:r>
     </w:p>
     <w:p>
@@ -140,10 +204,13 @@
         <w:pStyle w:val="Heading1"/>
       </w:pPr>
       <w:r>
+        <w:lastRenderedPageBreak/>
         <w:t>2</w:t>
       </w:r>
       <w:r>
         <w:tab/>
+      </w:r>
+      <w:r>
         <w:t>Benefits, Assumptions, and Risks</w:t>
       </w:r>
     </w:p>
@@ -175,10 +242,7 @@
         <w:t xml:space="preserve">The design calls for a dumb GUI that has no knowledge of the game being played. The benefit of this design choice is that the </w:t>
       </w:r>
       <w:r>
-        <w:t>client and server sides will hav</w:t>
-      </w:r>
-      <w:r>
-        <w:t>e little reliance on each other. It would also be possible to reuse the GUI for other games.</w:t>
+        <w:t>client and server sides will have little reliance on each other.</w:t>
       </w:r>
     </w:p>
     <w:p>
@@ -190,7 +254,6 @@
         </w:numPr>
       </w:pPr>
       <w:r>
-        <w:lastRenderedPageBreak/>
         <w:t>High</w:t>
       </w:r>
       <w:r>
@@ -256,18 +319,6 @@
       </w:pPr>
       <w:r>
         <w:t>The feature to highlight possible destination squares might slow down the game and take away from the user experience.</w:t>
-      </w:r>
-    </w:p>
-    <w:p>
-      <w:pPr>
-        <w:pStyle w:val="ListParagraph"/>
-        <w:numPr>
-          <w:ilvl w:val="0"/>
-          <w:numId w:val="1"/>
-        </w:numPr>
-      </w:pPr>
-      <w:r>
-        <w:t>We may need to refactor the code in a way to delegate certain responsibilities to more suitable classes.</w:t>
       </w:r>
     </w:p>
     <w:sectPr>

</xml_diff>

<commit_message>
Updated design doc with new sequence diagrams and descriptions.
</commit_message>
<xml_diff>
--- a/Notes/Interactions.docx
+++ b/Notes/Interactions.docx
@@ -1,6 +1,6 @@
 
 <file path=word/document.xml><?xml version="1.0" encoding="utf-8"?>
-<w:document xmlns:ve="http://schemas.openxmlformats.org/markup-compatibility/2006" xmlns:o="urn:schemas-microsoft-com:office:office" xmlns:r="http://schemas.openxmlformats.org/officeDocument/2006/relationships" xmlns:m="http://schemas.openxmlformats.org/officeDocument/2006/math" xmlns:v="urn:schemas-microsoft-com:vml" xmlns:wp="http://schemas.openxmlformats.org/drawingml/2006/wordprocessingDrawing" xmlns:w10="urn:schemas-microsoft-com:office:word" xmlns:w="http://schemas.openxmlformats.org/wordprocessingml/2006/main" xmlns:wne="http://schemas.microsoft.com/office/word/2006/wordml">
+<w:document xmlns:wpc="http://schemas.microsoft.com/office/word/2010/wordprocessingCanvas" xmlns:mc="http://schemas.openxmlformats.org/markup-compatibility/2006" xmlns:o="urn:schemas-microsoft-com:office:office" xmlns:r="http://schemas.openxmlformats.org/officeDocument/2006/relationships" xmlns:m="http://schemas.openxmlformats.org/officeDocument/2006/math" xmlns:v="urn:schemas-microsoft-com:vml" xmlns:wp14="http://schemas.microsoft.com/office/word/2010/wordprocessingDrawing" xmlns:wp="http://schemas.openxmlformats.org/drawingml/2006/wordprocessingDrawing" xmlns:w10="urn:schemas-microsoft-com:office:word" xmlns:w="http://schemas.openxmlformats.org/wordprocessingml/2006/main" xmlns:w14="http://schemas.microsoft.com/office/word/2010/wordml" xmlns:w15="http://schemas.microsoft.com/office/word/2012/wordml" xmlns:wpg="http://schemas.microsoft.com/office/word/2010/wordprocessingGroup" xmlns:wpi="http://schemas.microsoft.com/office/word/2010/wordprocessingInk" xmlns:wne="http://schemas.microsoft.com/office/word/2006/wordml" xmlns:wps="http://schemas.microsoft.com/office/word/2010/wordprocessingShape" mc:Ignorable="w14 w15 wp14">
   <w:body>
     <w:p>
       <w:pPr>
@@ -53,7 +53,7 @@
         <w:t xml:space="preserve"> request to the client backed.</w:t>
       </w:r>
       <w:r>
-        <w:t xml:space="preserve">. The client </w:t>
+        <w:t xml:space="preserve"> The client </w:t>
       </w:r>
       <w:r>
         <w:t xml:space="preserve">backend </w:t>
@@ -134,6 +134,8 @@
         <w:tab/>
         <w:t>Game Creation</w:t>
       </w:r>
+      <w:bookmarkStart w:id="0" w:name="_GoBack"/>
+      <w:bookmarkEnd w:id="0"/>
     </w:p>
     <w:p>
       <w:r>
@@ -162,6 +164,9 @@
       </w:r>
       <w:r>
         <w:t xml:space="preserve"> to the user</w:t>
+      </w:r>
+      <w:r>
+        <w:t>.</w:t>
       </w:r>
     </w:p>
     <w:p>
@@ -190,7 +195,15 @@
       </w:r>
       <w:proofErr w:type="spellEnd"/>
       <w:r>
-        <w:t xml:space="preserve"> request. The client backend will access its game data, calculate the list of possible moves, and send a response to the client GUI</w:t>
+        <w:t xml:space="preserve"> request. The client backend will access its game data, calculate the list of possible </w:t>
+      </w:r>
+      <w:proofErr w:type="gramStart"/>
+      <w:r>
+        <w:t>moves</w:t>
+      </w:r>
+      <w:proofErr w:type="gramEnd"/>
+      <w:r>
+        <w:t>, and send a response to the client GUI</w:t>
       </w:r>
       <w:r>
         <w:t xml:space="preserve">. </w:t>
@@ -332,7 +345,7 @@
 </file>
 
 <file path=word/numbering.xml><?xml version="1.0" encoding="utf-8"?>
-<w:numbering xmlns:ve="http://schemas.openxmlformats.org/markup-compatibility/2006" xmlns:o="urn:schemas-microsoft-com:office:office" xmlns:r="http://schemas.openxmlformats.org/officeDocument/2006/relationships" xmlns:m="http://schemas.openxmlformats.org/officeDocument/2006/math" xmlns:v="urn:schemas-microsoft-com:vml" xmlns:wp="http://schemas.openxmlformats.org/drawingml/2006/wordprocessingDrawing" xmlns:w10="urn:schemas-microsoft-com:office:word" xmlns:w="http://schemas.openxmlformats.org/wordprocessingml/2006/main" xmlns:wne="http://schemas.microsoft.com/office/word/2006/wordml">
+<w:numbering xmlns:wpc="http://schemas.microsoft.com/office/word/2010/wordprocessingCanvas" xmlns:mc="http://schemas.openxmlformats.org/markup-compatibility/2006" xmlns:o="urn:schemas-microsoft-com:office:office" xmlns:r="http://schemas.openxmlformats.org/officeDocument/2006/relationships" xmlns:m="http://schemas.openxmlformats.org/officeDocument/2006/math" xmlns:v="urn:schemas-microsoft-com:vml" xmlns:wp14="http://schemas.microsoft.com/office/word/2010/wordprocessingDrawing" xmlns:wp="http://schemas.openxmlformats.org/drawingml/2006/wordprocessingDrawing" xmlns:w10="urn:schemas-microsoft-com:office:word" xmlns:w="http://schemas.openxmlformats.org/wordprocessingml/2006/main" xmlns:w14="http://schemas.microsoft.com/office/word/2010/wordml" xmlns:w15="http://schemas.microsoft.com/office/word/2012/wordml" xmlns:wpg="http://schemas.microsoft.com/office/word/2010/wordprocessingGroup" xmlns:wpi="http://schemas.microsoft.com/office/word/2010/wordprocessingInk" xmlns:wne="http://schemas.microsoft.com/office/word/2006/wordml" xmlns:wps="http://schemas.microsoft.com/office/word/2010/wordprocessingShape" mc:Ignorable="w14 w15 wp14">
   <w:abstractNum w:abstractNumId="0">
     <w:nsid w:val="25BF457C"/>
     <w:multiLevelType w:val="hybridMultilevel"/>
@@ -685,7 +698,7 @@
 </file>
 
 <file path=word/styles.xml><?xml version="1.0" encoding="utf-8"?>
-<w:styles xmlns:r="http://schemas.openxmlformats.org/officeDocument/2006/relationships" xmlns:w="http://schemas.openxmlformats.org/wordprocessingml/2006/main">
+<w:styles xmlns:mc="http://schemas.openxmlformats.org/markup-compatibility/2006" xmlns:r="http://schemas.openxmlformats.org/officeDocument/2006/relationships" xmlns:w="http://schemas.openxmlformats.org/wordprocessingml/2006/main" xmlns:w14="http://schemas.microsoft.com/office/word/2010/wordml" xmlns:w15="http://schemas.microsoft.com/office/word/2012/wordml" mc:Ignorable="w14 w15">
   <w:docDefaults>
     <w:rPrDefault>
       <w:rPr>
@@ -701,144 +714,378 @@
       </w:pPr>
     </w:pPrDefault>
   </w:docDefaults>
-  <w:latentStyles w:defLockedState="0" w:defUIPriority="99" w:defSemiHidden="1" w:defUnhideWhenUsed="1" w:defQFormat="0" w:count="267">
-    <w:lsdException w:name="Normal" w:semiHidden="0" w:uiPriority="0" w:unhideWhenUsed="0" w:qFormat="1"/>
-    <w:lsdException w:name="heading 1" w:semiHidden="0" w:uiPriority="9" w:unhideWhenUsed="0" w:qFormat="1"/>
-    <w:lsdException w:name="heading 2" w:uiPriority="9" w:qFormat="1"/>
-    <w:lsdException w:name="heading 3" w:uiPriority="9" w:qFormat="1"/>
-    <w:lsdException w:name="heading 4" w:uiPriority="9" w:qFormat="1"/>
-    <w:lsdException w:name="heading 5" w:uiPriority="9" w:qFormat="1"/>
-    <w:lsdException w:name="heading 6" w:uiPriority="9" w:qFormat="1"/>
-    <w:lsdException w:name="heading 7" w:uiPriority="9" w:qFormat="1"/>
-    <w:lsdException w:name="heading 8" w:uiPriority="9" w:qFormat="1"/>
-    <w:lsdException w:name="heading 9" w:uiPriority="9" w:qFormat="1"/>
-    <w:lsdException w:name="toc 1" w:uiPriority="39"/>
-    <w:lsdException w:name="toc 2" w:uiPriority="39"/>
-    <w:lsdException w:name="toc 3" w:uiPriority="39"/>
-    <w:lsdException w:name="toc 4" w:uiPriority="39"/>
-    <w:lsdException w:name="toc 5" w:uiPriority="39"/>
-    <w:lsdException w:name="toc 6" w:uiPriority="39"/>
-    <w:lsdException w:name="toc 7" w:uiPriority="39"/>
-    <w:lsdException w:name="toc 8" w:uiPriority="39"/>
-    <w:lsdException w:name="toc 9" w:uiPriority="39"/>
-    <w:lsdException w:name="caption" w:uiPriority="35" w:qFormat="1"/>
-    <w:lsdException w:name="Title" w:semiHidden="0" w:uiPriority="10" w:unhideWhenUsed="0" w:qFormat="1"/>
-    <w:lsdException w:name="Default Paragraph Font" w:uiPriority="1"/>
-    <w:lsdException w:name="Subtitle" w:semiHidden="0" w:uiPriority="11" w:unhideWhenUsed="0" w:qFormat="1"/>
-    <w:lsdException w:name="Strong" w:semiHidden="0" w:uiPriority="22" w:unhideWhenUsed="0" w:qFormat="1"/>
-    <w:lsdException w:name="Emphasis" w:semiHidden="0" w:uiPriority="20" w:unhideWhenUsed="0" w:qFormat="1"/>
-    <w:lsdException w:name="Table Grid" w:semiHidden="0" w:uiPriority="59" w:unhideWhenUsed="0"/>
-    <w:lsdException w:name="Placeholder Text" w:unhideWhenUsed="0"/>
-    <w:lsdException w:name="No Spacing" w:semiHidden="0" w:uiPriority="1" w:unhideWhenUsed="0" w:qFormat="1"/>
-    <w:lsdException w:name="Light Shading" w:semiHidden="0" w:uiPriority="60" w:unhideWhenUsed="0"/>
-    <w:lsdException w:name="Light List" w:semiHidden="0" w:uiPriority="61" w:unhideWhenUsed="0"/>
-    <w:lsdException w:name="Light Grid" w:semiHidden="0" w:uiPriority="62" w:unhideWhenUsed="0"/>
-    <w:lsdException w:name="Medium Shading 1" w:semiHidden="0" w:uiPriority="63" w:unhideWhenUsed="0"/>
-    <w:lsdException w:name="Medium Shading 2" w:semiHidden="0" w:uiPriority="64" w:unhideWhenUsed="0"/>
-    <w:lsdException w:name="Medium List 1" w:semiHidden="0" w:uiPriority="65" w:unhideWhenUsed="0"/>
-    <w:lsdException w:name="Medium List 2" w:semiHidden="0" w:uiPriority="66" w:unhideWhenUsed="0"/>
-    <w:lsdException w:name="Medium Grid 1" w:semiHidden="0" w:uiPriority="67" w:unhideWhenUsed="0"/>
-    <w:lsdException w:name="Medium Grid 2" w:semiHidden="0" w:uiPriority="68" w:unhideWhenUsed="0"/>
-    <w:lsdException w:name="Medium Grid 3" w:semiHidden="0" w:uiPriority="69" w:unhideWhenUsed="0"/>
-    <w:lsdException w:name="Dark List" w:semiHidden="0" w:uiPriority="70" w:unhideWhenUsed="0"/>
-    <w:lsdException w:name="Colorful Shading" w:semiHidden="0" w:uiPriority="71" w:unhideWhenUsed="0"/>
-    <w:lsdException w:name="Colorful List" w:semiHidden="0" w:uiPriority="72" w:unhideWhenUsed="0"/>
-    <w:lsdException w:name="Colorful Grid" w:semiHidden="0" w:uiPriority="73" w:unhideWhenUsed="0"/>
-    <w:lsdException w:name="Light Shading Accent 1" w:semiHidden="0" w:uiPriority="60" w:unhideWhenUsed="0"/>
-    <w:lsdException w:name="Light List Accent 1" w:semiHidden="0" w:uiPriority="61" w:unhideWhenUsed="0"/>
-    <w:lsdException w:name="Light Grid Accent 1" w:semiHidden="0" w:uiPriority="62" w:unhideWhenUsed="0"/>
-    <w:lsdException w:name="Medium Shading 1 Accent 1" w:semiHidden="0" w:uiPriority="63" w:unhideWhenUsed="0"/>
-    <w:lsdException w:name="Medium Shading 2 Accent 1" w:semiHidden="0" w:uiPriority="64" w:unhideWhenUsed="0"/>
-    <w:lsdException w:name="Medium List 1 Accent 1" w:semiHidden="0" w:uiPriority="65" w:unhideWhenUsed="0"/>
-    <w:lsdException w:name="Revision" w:unhideWhenUsed="0"/>
-    <w:lsdException w:name="List Paragraph" w:semiHidden="0" w:uiPriority="34" w:unhideWhenUsed="0" w:qFormat="1"/>
-    <w:lsdException w:name="Quote" w:semiHidden="0" w:uiPriority="29" w:unhideWhenUsed="0" w:qFormat="1"/>
-    <w:lsdException w:name="Intense Quote" w:semiHidden="0" w:uiPriority="30" w:unhideWhenUsed="0" w:qFormat="1"/>
-    <w:lsdException w:name="Medium List 2 Accent 1" w:semiHidden="0" w:uiPriority="66" w:unhideWhenUsed="0"/>
-    <w:lsdException w:name="Medium Grid 1 Accent 1" w:semiHidden="0" w:uiPriority="67" w:unhideWhenUsed="0"/>
-    <w:lsdException w:name="Medium Grid 2 Accent 1" w:semiHidden="0" w:uiPriority="68" w:unhideWhenUsed="0"/>
-    <w:lsdException w:name="Medium Grid 3 Accent 1" w:semiHidden="0" w:uiPriority="69" w:unhideWhenUsed="0"/>
-    <w:lsdException w:name="Dark List Accent 1" w:semiHidden="0" w:uiPriority="70" w:unhideWhenUsed="0"/>
-    <w:lsdException w:name="Colorful Shading Accent 1" w:semiHidden="0" w:uiPriority="71" w:unhideWhenUsed="0"/>
-    <w:lsdException w:name="Colorful List Accent 1" w:semiHidden="0" w:uiPriority="72" w:unhideWhenUsed="0"/>
-    <w:lsdException w:name="Colorful Grid Accent 1" w:semiHidden="0" w:uiPriority="73" w:unhideWhenUsed="0"/>
-    <w:lsdException w:name="Light Shading Accent 2" w:semiHidden="0" w:uiPriority="60" w:unhideWhenUsed="0"/>
-    <w:lsdException w:name="Light List Accent 2" w:semiHidden="0" w:uiPriority="61" w:unhideWhenUsed="0"/>
-    <w:lsdException w:name="Light Grid Accent 2" w:semiHidden="0" w:uiPriority="62" w:unhideWhenUsed="0"/>
-    <w:lsdException w:name="Medium Shading 1 Accent 2" w:semiHidden="0" w:uiPriority="63" w:unhideWhenUsed="0"/>
-    <w:lsdException w:name="Medium Shading 2 Accent 2" w:semiHidden="0" w:uiPriority="64" w:unhideWhenUsed="0"/>
-    <w:lsdException w:name="Medium List 1 Accent 2" w:semiHidden="0" w:uiPriority="65" w:unhideWhenUsed="0"/>
-    <w:lsdException w:name="Medium List 2 Accent 2" w:semiHidden="0" w:uiPriority="66" w:unhideWhenUsed="0"/>
-    <w:lsdException w:name="Medium Grid 1 Accent 2" w:semiHidden="0" w:uiPriority="67" w:unhideWhenUsed="0"/>
-    <w:lsdException w:name="Medium Grid 2 Accent 2" w:semiHidden="0" w:uiPriority="68" w:unhideWhenUsed="0"/>
-    <w:lsdException w:name="Medium Grid 3 Accent 2" w:semiHidden="0" w:uiPriority="69" w:unhideWhenUsed="0"/>
-    <w:lsdException w:name="Dark List Accent 2" w:semiHidden="0" w:uiPriority="70" w:unhideWhenUsed="0"/>
-    <w:lsdException w:name="Colorful Shading Accent 2" w:semiHidden="0" w:uiPriority="71" w:unhideWhenUsed="0"/>
-    <w:lsdException w:name="Colorful List Accent 2" w:semiHidden="0" w:uiPriority="72" w:unhideWhenUsed="0"/>
-    <w:lsdException w:name="Colorful Grid Accent 2" w:semiHidden="0" w:uiPriority="73" w:unhideWhenUsed="0"/>
-    <w:lsdException w:name="Light Shading Accent 3" w:semiHidden="0" w:uiPriority="60" w:unhideWhenUsed="0"/>
-    <w:lsdException w:name="Light List Accent 3" w:semiHidden="0" w:uiPriority="61" w:unhideWhenUsed="0"/>
-    <w:lsdException w:name="Light Grid Accent 3" w:semiHidden="0" w:uiPriority="62" w:unhideWhenUsed="0"/>
-    <w:lsdException w:name="Medium Shading 1 Accent 3" w:semiHidden="0" w:uiPriority="63" w:unhideWhenUsed="0"/>
-    <w:lsdException w:name="Medium Shading 2 Accent 3" w:semiHidden="0" w:uiPriority="64" w:unhideWhenUsed="0"/>
-    <w:lsdException w:name="Medium List 1 Accent 3" w:semiHidden="0" w:uiPriority="65" w:unhideWhenUsed="0"/>
-    <w:lsdException w:name="Medium List 2 Accent 3" w:semiHidden="0" w:uiPriority="66" w:unhideWhenUsed="0"/>
-    <w:lsdException w:name="Medium Grid 1 Accent 3" w:semiHidden="0" w:uiPriority="67" w:unhideWhenUsed="0"/>
-    <w:lsdException w:name="Medium Grid 2 Accent 3" w:semiHidden="0" w:uiPriority="68" w:unhideWhenUsed="0"/>
-    <w:lsdException w:name="Medium Grid 3 Accent 3" w:semiHidden="0" w:uiPriority="69" w:unhideWhenUsed="0"/>
-    <w:lsdException w:name="Dark List Accent 3" w:semiHidden="0" w:uiPriority="70" w:unhideWhenUsed="0"/>
-    <w:lsdException w:name="Colorful Shading Accent 3" w:semiHidden="0" w:uiPriority="71" w:unhideWhenUsed="0"/>
-    <w:lsdException w:name="Colorful List Accent 3" w:semiHidden="0" w:uiPriority="72" w:unhideWhenUsed="0"/>
-    <w:lsdException w:name="Colorful Grid Accent 3" w:semiHidden="0" w:uiPriority="73" w:unhideWhenUsed="0"/>
-    <w:lsdException w:name="Light Shading Accent 4" w:semiHidden="0" w:uiPriority="60" w:unhideWhenUsed="0"/>
-    <w:lsdException w:name="Light List Accent 4" w:semiHidden="0" w:uiPriority="61" w:unhideWhenUsed="0"/>
-    <w:lsdException w:name="Light Grid Accent 4" w:semiHidden="0" w:uiPriority="62" w:unhideWhenUsed="0"/>
-    <w:lsdException w:name="Medium Shading 1 Accent 4" w:semiHidden="0" w:uiPriority="63" w:unhideWhenUsed="0"/>
-    <w:lsdException w:name="Medium Shading 2 Accent 4" w:semiHidden="0" w:uiPriority="64" w:unhideWhenUsed="0"/>
-    <w:lsdException w:name="Medium List 1 Accent 4" w:semiHidden="0" w:uiPriority="65" w:unhideWhenUsed="0"/>
-    <w:lsdException w:name="Medium List 2 Accent 4" w:semiHidden="0" w:uiPriority="66" w:unhideWhenUsed="0"/>
-    <w:lsdException w:name="Medium Grid 1 Accent 4" w:semiHidden="0" w:uiPriority="67" w:unhideWhenUsed="0"/>
-    <w:lsdException w:name="Medium Grid 2 Accent 4" w:semiHidden="0" w:uiPriority="68" w:unhideWhenUsed="0"/>
-    <w:lsdException w:name="Medium Grid 3 Accent 4" w:semiHidden="0" w:uiPriority="69" w:unhideWhenUsed="0"/>
-    <w:lsdException w:name="Dark List Accent 4" w:semiHidden="0" w:uiPriority="70" w:unhideWhenUsed="0"/>
-    <w:lsdException w:name="Colorful Shading Accent 4" w:semiHidden="0" w:uiPriority="71" w:unhideWhenUsed="0"/>
-    <w:lsdException w:name="Colorful List Accent 4" w:semiHidden="0" w:uiPriority="72" w:unhideWhenUsed="0"/>
-    <w:lsdException w:name="Colorful Grid Accent 4" w:semiHidden="0" w:uiPriority="73" w:unhideWhenUsed="0"/>
-    <w:lsdException w:name="Light Shading Accent 5" w:semiHidden="0" w:uiPriority="60" w:unhideWhenUsed="0"/>
-    <w:lsdException w:name="Light List Accent 5" w:semiHidden="0" w:uiPriority="61" w:unhideWhenUsed="0"/>
-    <w:lsdException w:name="Light Grid Accent 5" w:semiHidden="0" w:uiPriority="62" w:unhideWhenUsed="0"/>
-    <w:lsdException w:name="Medium Shading 1 Accent 5" w:semiHidden="0" w:uiPriority="63" w:unhideWhenUsed="0"/>
-    <w:lsdException w:name="Medium Shading 2 Accent 5" w:semiHidden="0" w:uiPriority="64" w:unhideWhenUsed="0"/>
-    <w:lsdException w:name="Medium List 1 Accent 5" w:semiHidden="0" w:uiPriority="65" w:unhideWhenUsed="0"/>
-    <w:lsdException w:name="Medium List 2 Accent 5" w:semiHidden="0" w:uiPriority="66" w:unhideWhenUsed="0"/>
-    <w:lsdException w:name="Medium Grid 1 Accent 5" w:semiHidden="0" w:uiPriority="67" w:unhideWhenUsed="0"/>
-    <w:lsdException w:name="Medium Grid 2 Accent 5" w:semiHidden="0" w:uiPriority="68" w:unhideWhenUsed="0"/>
-    <w:lsdException w:name="Medium Grid 3 Accent 5" w:semiHidden="0" w:uiPriority="69" w:unhideWhenUsed="0"/>
-    <w:lsdException w:name="Dark List Accent 5" w:semiHidden="0" w:uiPriority="70" w:unhideWhenUsed="0"/>
-    <w:lsdException w:name="Colorful Shading Accent 5" w:semiHidden="0" w:uiPriority="71" w:unhideWhenUsed="0"/>
-    <w:lsdException w:name="Colorful List Accent 5" w:semiHidden="0" w:uiPriority="72" w:unhideWhenUsed="0"/>
-    <w:lsdException w:name="Colorful Grid Accent 5" w:semiHidden="0" w:uiPriority="73" w:unhideWhenUsed="0"/>
-    <w:lsdException w:name="Light Shading Accent 6" w:semiHidden="0" w:uiPriority="60" w:unhideWhenUsed="0"/>
-    <w:lsdException w:name="Light List Accent 6" w:semiHidden="0" w:uiPriority="61" w:unhideWhenUsed="0"/>
-    <w:lsdException w:name="Light Grid Accent 6" w:semiHidden="0" w:uiPriority="62" w:unhideWhenUsed="0"/>
-    <w:lsdException w:name="Medium Shading 1 Accent 6" w:semiHidden="0" w:uiPriority="63" w:unhideWhenUsed="0"/>
-    <w:lsdException w:name="Medium Shading 2 Accent 6" w:semiHidden="0" w:uiPriority="64" w:unhideWhenUsed="0"/>
-    <w:lsdException w:name="Medium List 1 Accent 6" w:semiHidden="0" w:uiPriority="65" w:unhideWhenUsed="0"/>
-    <w:lsdException w:name="Medium List 2 Accent 6" w:semiHidden="0" w:uiPriority="66" w:unhideWhenUsed="0"/>
-    <w:lsdException w:name="Medium Grid 1 Accent 6" w:semiHidden="0" w:uiPriority="67" w:unhideWhenUsed="0"/>
-    <w:lsdException w:name="Medium Grid 2 Accent 6" w:semiHidden="0" w:uiPriority="68" w:unhideWhenUsed="0"/>
-    <w:lsdException w:name="Medium Grid 3 Accent 6" w:semiHidden="0" w:uiPriority="69" w:unhideWhenUsed="0"/>
-    <w:lsdException w:name="Dark List Accent 6" w:semiHidden="0" w:uiPriority="70" w:unhideWhenUsed="0"/>
-    <w:lsdException w:name="Colorful Shading Accent 6" w:semiHidden="0" w:uiPriority="71" w:unhideWhenUsed="0"/>
-    <w:lsdException w:name="Colorful List Accent 6" w:semiHidden="0" w:uiPriority="72" w:unhideWhenUsed="0"/>
-    <w:lsdException w:name="Colorful Grid Accent 6" w:semiHidden="0" w:uiPriority="73" w:unhideWhenUsed="0"/>
-    <w:lsdException w:name="Subtle Emphasis" w:semiHidden="0" w:uiPriority="19" w:unhideWhenUsed="0" w:qFormat="1"/>
-    <w:lsdException w:name="Intense Emphasis" w:semiHidden="0" w:uiPriority="21" w:unhideWhenUsed="0" w:qFormat="1"/>
-    <w:lsdException w:name="Subtle Reference" w:semiHidden="0" w:uiPriority="31" w:unhideWhenUsed="0" w:qFormat="1"/>
-    <w:lsdException w:name="Intense Reference" w:semiHidden="0" w:uiPriority="32" w:unhideWhenUsed="0" w:qFormat="1"/>
-    <w:lsdException w:name="Book Title" w:semiHidden="0" w:uiPriority="33" w:unhideWhenUsed="0" w:qFormat="1"/>
-    <w:lsdException w:name="Bibliography" w:uiPriority="37"/>
-    <w:lsdException w:name="TOC Heading" w:uiPriority="39" w:qFormat="1"/>
+  <w:latentStyles w:defLockedState="0" w:defUIPriority="99" w:defSemiHidden="0" w:defUnhideWhenUsed="0" w:defQFormat="0" w:count="371">
+    <w:lsdException w:name="Normal" w:uiPriority="0" w:qFormat="1"/>
+    <w:lsdException w:name="heading 1" w:uiPriority="9" w:qFormat="1"/>
+    <w:lsdException w:name="heading 2" w:semiHidden="1" w:uiPriority="9" w:unhideWhenUsed="1" w:qFormat="1"/>
+    <w:lsdException w:name="heading 3" w:semiHidden="1" w:uiPriority="9" w:unhideWhenUsed="1" w:qFormat="1"/>
+    <w:lsdException w:name="heading 4" w:semiHidden="1" w:uiPriority="9" w:unhideWhenUsed="1" w:qFormat="1"/>
+    <w:lsdException w:name="heading 5" w:semiHidden="1" w:uiPriority="9" w:unhideWhenUsed="1" w:qFormat="1"/>
+    <w:lsdException w:name="heading 6" w:semiHidden="1" w:uiPriority="9" w:unhideWhenUsed="1" w:qFormat="1"/>
+    <w:lsdException w:name="heading 7" w:semiHidden="1" w:uiPriority="9" w:unhideWhenUsed="1" w:qFormat="1"/>
+    <w:lsdException w:name="heading 8" w:semiHidden="1" w:uiPriority="9" w:unhideWhenUsed="1" w:qFormat="1"/>
+    <w:lsdException w:name="heading 9" w:semiHidden="1" w:uiPriority="9" w:unhideWhenUsed="1" w:qFormat="1"/>
+    <w:lsdException w:name="index 1" w:semiHidden="1" w:unhideWhenUsed="1"/>
+    <w:lsdException w:name="index 2" w:semiHidden="1" w:unhideWhenUsed="1"/>
+    <w:lsdException w:name="index 3" w:semiHidden="1" w:unhideWhenUsed="1"/>
+    <w:lsdException w:name="index 4" w:semiHidden="1" w:unhideWhenUsed="1"/>
+    <w:lsdException w:name="index 5" w:semiHidden="1" w:unhideWhenUsed="1"/>
+    <w:lsdException w:name="index 6" w:semiHidden="1" w:unhideWhenUsed="1"/>
+    <w:lsdException w:name="index 7" w:semiHidden="1" w:unhideWhenUsed="1"/>
+    <w:lsdException w:name="index 8" w:semiHidden="1" w:unhideWhenUsed="1"/>
+    <w:lsdException w:name="index 9" w:semiHidden="1" w:unhideWhenUsed="1"/>
+    <w:lsdException w:name="toc 1" w:semiHidden="1" w:uiPriority="39" w:unhideWhenUsed="1"/>
+    <w:lsdException w:name="toc 2" w:semiHidden="1" w:uiPriority="39" w:unhideWhenUsed="1"/>
+    <w:lsdException w:name="toc 3" w:semiHidden="1" w:uiPriority="39" w:unhideWhenUsed="1"/>
+    <w:lsdException w:name="toc 4" w:semiHidden="1" w:uiPriority="39" w:unhideWhenUsed="1"/>
+    <w:lsdException w:name="toc 5" w:semiHidden="1" w:uiPriority="39" w:unhideWhenUsed="1"/>
+    <w:lsdException w:name="toc 6" w:semiHidden="1" w:uiPriority="39" w:unhideWhenUsed="1"/>
+    <w:lsdException w:name="toc 7" w:semiHidden="1" w:uiPriority="39" w:unhideWhenUsed="1"/>
+    <w:lsdException w:name="toc 8" w:semiHidden="1" w:uiPriority="39" w:unhideWhenUsed="1"/>
+    <w:lsdException w:name="toc 9" w:semiHidden="1" w:uiPriority="39" w:unhideWhenUsed="1"/>
+    <w:lsdException w:name="Normal Indent" w:semiHidden="1" w:unhideWhenUsed="1"/>
+    <w:lsdException w:name="footnote text" w:semiHidden="1" w:unhideWhenUsed="1"/>
+    <w:lsdException w:name="annotation text" w:semiHidden="1" w:unhideWhenUsed="1"/>
+    <w:lsdException w:name="header" w:semiHidden="1" w:unhideWhenUsed="1"/>
+    <w:lsdException w:name="footer" w:semiHidden="1" w:unhideWhenUsed="1"/>
+    <w:lsdException w:name="index heading" w:semiHidden="1" w:unhideWhenUsed="1"/>
+    <w:lsdException w:name="caption" w:semiHidden="1" w:uiPriority="35" w:unhideWhenUsed="1" w:qFormat="1"/>
+    <w:lsdException w:name="table of figures" w:semiHidden="1" w:unhideWhenUsed="1"/>
+    <w:lsdException w:name="envelope address" w:semiHidden="1" w:unhideWhenUsed="1"/>
+    <w:lsdException w:name="envelope return" w:semiHidden="1" w:unhideWhenUsed="1"/>
+    <w:lsdException w:name="footnote reference" w:semiHidden="1" w:unhideWhenUsed="1"/>
+    <w:lsdException w:name="annotation reference" w:semiHidden="1" w:unhideWhenUsed="1"/>
+    <w:lsdException w:name="line number" w:semiHidden="1" w:unhideWhenUsed="1"/>
+    <w:lsdException w:name="page number" w:semiHidden="1" w:unhideWhenUsed="1"/>
+    <w:lsdException w:name="endnote reference" w:semiHidden="1" w:unhideWhenUsed="1"/>
+    <w:lsdException w:name="endnote text" w:semiHidden="1" w:unhideWhenUsed="1"/>
+    <w:lsdException w:name="table of authorities" w:semiHidden="1" w:unhideWhenUsed="1"/>
+    <w:lsdException w:name="macro" w:semiHidden="1" w:unhideWhenUsed="1"/>
+    <w:lsdException w:name="toa heading" w:semiHidden="1" w:unhideWhenUsed="1"/>
+    <w:lsdException w:name="List" w:semiHidden="1" w:unhideWhenUsed="1"/>
+    <w:lsdException w:name="List Bullet" w:semiHidden="1" w:unhideWhenUsed="1"/>
+    <w:lsdException w:name="List Number" w:semiHidden="1" w:unhideWhenUsed="1"/>
+    <w:lsdException w:name="List 2" w:semiHidden="1" w:unhideWhenUsed="1"/>
+    <w:lsdException w:name="List 3" w:semiHidden="1" w:unhideWhenUsed="1"/>
+    <w:lsdException w:name="List 4" w:semiHidden="1" w:unhideWhenUsed="1"/>
+    <w:lsdException w:name="List 5" w:semiHidden="1" w:unhideWhenUsed="1"/>
+    <w:lsdException w:name="List Bullet 2" w:semiHidden="1" w:unhideWhenUsed="1"/>
+    <w:lsdException w:name="List Bullet 3" w:semiHidden="1" w:unhideWhenUsed="1"/>
+    <w:lsdException w:name="List Bullet 4" w:semiHidden="1" w:unhideWhenUsed="1"/>
+    <w:lsdException w:name="List Bullet 5" w:semiHidden="1" w:unhideWhenUsed="1"/>
+    <w:lsdException w:name="List Number 2" w:semiHidden="1" w:unhideWhenUsed="1"/>
+    <w:lsdException w:name="List Number 3" w:semiHidden="1" w:unhideWhenUsed="1"/>
+    <w:lsdException w:name="List Number 4" w:semiHidden="1" w:unhideWhenUsed="1"/>
+    <w:lsdException w:name="List Number 5" w:semiHidden="1" w:unhideWhenUsed="1"/>
+    <w:lsdException w:name="Title" w:uiPriority="10" w:qFormat="1"/>
+    <w:lsdException w:name="Closing" w:semiHidden="1" w:unhideWhenUsed="1"/>
+    <w:lsdException w:name="Signature" w:semiHidden="1" w:unhideWhenUsed="1"/>
+    <w:lsdException w:name="Default Paragraph Font" w:semiHidden="1" w:uiPriority="1" w:unhideWhenUsed="1"/>
+    <w:lsdException w:name="Body Text" w:semiHidden="1" w:unhideWhenUsed="1"/>
+    <w:lsdException w:name="Body Text Indent" w:semiHidden="1" w:unhideWhenUsed="1"/>
+    <w:lsdException w:name="List Continue" w:semiHidden="1" w:unhideWhenUsed="1"/>
+    <w:lsdException w:name="List Continue 2" w:semiHidden="1" w:unhideWhenUsed="1"/>
+    <w:lsdException w:name="List Continue 3" w:semiHidden="1" w:unhideWhenUsed="1"/>
+    <w:lsdException w:name="List Continue 4" w:semiHidden="1" w:unhideWhenUsed="1"/>
+    <w:lsdException w:name="List Continue 5" w:semiHidden="1" w:unhideWhenUsed="1"/>
+    <w:lsdException w:name="Message Header" w:semiHidden="1" w:unhideWhenUsed="1"/>
+    <w:lsdException w:name="Subtitle" w:uiPriority="11" w:qFormat="1"/>
+    <w:lsdException w:name="Salutation" w:semiHidden="1" w:unhideWhenUsed="1"/>
+    <w:lsdException w:name="Date" w:semiHidden="1" w:unhideWhenUsed="1"/>
+    <w:lsdException w:name="Body Text First Indent" w:semiHidden="1" w:unhideWhenUsed="1"/>
+    <w:lsdException w:name="Body Text First Indent 2" w:semiHidden="1" w:unhideWhenUsed="1"/>
+    <w:lsdException w:name="Note Heading" w:semiHidden="1" w:unhideWhenUsed="1"/>
+    <w:lsdException w:name="Body Text 2" w:semiHidden="1" w:unhideWhenUsed="1"/>
+    <w:lsdException w:name="Body Text 3" w:semiHidden="1" w:unhideWhenUsed="1"/>
+    <w:lsdException w:name="Body Text Indent 2" w:semiHidden="1" w:unhideWhenUsed="1"/>
+    <w:lsdException w:name="Body Text Indent 3" w:semiHidden="1" w:unhideWhenUsed="1"/>
+    <w:lsdException w:name="Block Text" w:semiHidden="1" w:unhideWhenUsed="1"/>
+    <w:lsdException w:name="Hyperlink" w:semiHidden="1" w:unhideWhenUsed="1"/>
+    <w:lsdException w:name="FollowedHyperlink" w:semiHidden="1" w:unhideWhenUsed="1"/>
+    <w:lsdException w:name="Strong" w:uiPriority="22" w:qFormat="1"/>
+    <w:lsdException w:name="Emphasis" w:uiPriority="20" w:qFormat="1"/>
+    <w:lsdException w:name="Document Map" w:semiHidden="1" w:unhideWhenUsed="1"/>
+    <w:lsdException w:name="Plain Text" w:semiHidden="1" w:unhideWhenUsed="1"/>
+    <w:lsdException w:name="E-mail Signature" w:semiHidden="1" w:unhideWhenUsed="1"/>
+    <w:lsdException w:name="HTML Top of Form" w:semiHidden="1" w:unhideWhenUsed="1"/>
+    <w:lsdException w:name="HTML Bottom of Form" w:semiHidden="1" w:unhideWhenUsed="1"/>
+    <w:lsdException w:name="Normal (Web)" w:semiHidden="1" w:unhideWhenUsed="1"/>
+    <w:lsdException w:name="HTML Acronym" w:semiHidden="1" w:unhideWhenUsed="1"/>
+    <w:lsdException w:name="HTML Address" w:semiHidden="1" w:unhideWhenUsed="1"/>
+    <w:lsdException w:name="HTML Cite" w:semiHidden="1" w:unhideWhenUsed="1"/>
+    <w:lsdException w:name="HTML Code" w:semiHidden="1" w:unhideWhenUsed="1"/>
+    <w:lsdException w:name="HTML Definition" w:semiHidden="1" w:unhideWhenUsed="1"/>
+    <w:lsdException w:name="HTML Keyboard" w:semiHidden="1" w:unhideWhenUsed="1"/>
+    <w:lsdException w:name="HTML Preformatted" w:semiHidden="1" w:unhideWhenUsed="1"/>
+    <w:lsdException w:name="HTML Sample" w:semiHidden="1" w:unhideWhenUsed="1"/>
+    <w:lsdException w:name="HTML Typewriter" w:semiHidden="1" w:unhideWhenUsed="1"/>
+    <w:lsdException w:name="HTML Variable" w:semiHidden="1" w:unhideWhenUsed="1"/>
+    <w:lsdException w:name="Normal Table" w:semiHidden="1" w:unhideWhenUsed="1"/>
+    <w:lsdException w:name="annotation subject" w:semiHidden="1" w:unhideWhenUsed="1"/>
+    <w:lsdException w:name="No List" w:semiHidden="1" w:unhideWhenUsed="1"/>
+    <w:lsdException w:name="Outline List 1" w:semiHidden="1" w:unhideWhenUsed="1"/>
+    <w:lsdException w:name="Outline List 2" w:semiHidden="1" w:unhideWhenUsed="1"/>
+    <w:lsdException w:name="Outline List 3" w:semiHidden="1" w:unhideWhenUsed="1"/>
+    <w:lsdException w:name="Table Simple 1" w:semiHidden="1" w:unhideWhenUsed="1"/>
+    <w:lsdException w:name="Table Simple 2" w:semiHidden="1" w:unhideWhenUsed="1"/>
+    <w:lsdException w:name="Table Simple 3" w:semiHidden="1" w:unhideWhenUsed="1"/>
+    <w:lsdException w:name="Table Classic 1" w:semiHidden="1" w:unhideWhenUsed="1"/>
+    <w:lsdException w:name="Table Classic 2" w:semiHidden="1" w:unhideWhenUsed="1"/>
+    <w:lsdException w:name="Table Classic 3" w:semiHidden="1" w:unhideWhenUsed="1"/>
+    <w:lsdException w:name="Table Classic 4" w:semiHidden="1" w:unhideWhenUsed="1"/>
+    <w:lsdException w:name="Table Colorful 1" w:semiHidden="1" w:unhideWhenUsed="1"/>
+    <w:lsdException w:name="Table Colorful 2" w:semiHidden="1" w:unhideWhenUsed="1"/>
+    <w:lsdException w:name="Table Colorful 3" w:semiHidden="1" w:unhideWhenUsed="1"/>
+    <w:lsdException w:name="Table Columns 1" w:semiHidden="1" w:unhideWhenUsed="1"/>
+    <w:lsdException w:name="Table Columns 2" w:semiHidden="1" w:unhideWhenUsed="1"/>
+    <w:lsdException w:name="Table Columns 3" w:semiHidden="1" w:unhideWhenUsed="1"/>
+    <w:lsdException w:name="Table Columns 4" w:semiHidden="1" w:unhideWhenUsed="1"/>
+    <w:lsdException w:name="Table Columns 5" w:semiHidden="1" w:unhideWhenUsed="1"/>
+    <w:lsdException w:name="Table Grid 1" w:semiHidden="1" w:unhideWhenUsed="1"/>
+    <w:lsdException w:name="Table Grid 2" w:semiHidden="1" w:unhideWhenUsed="1"/>
+    <w:lsdException w:name="Table Grid 3" w:semiHidden="1" w:unhideWhenUsed="1"/>
+    <w:lsdException w:name="Table Grid 4" w:semiHidden="1" w:unhideWhenUsed="1"/>
+    <w:lsdException w:name="Table Grid 5" w:semiHidden="1" w:unhideWhenUsed="1"/>
+    <w:lsdException w:name="Table Grid 6" w:semiHidden="1" w:unhideWhenUsed="1"/>
+    <w:lsdException w:name="Table Grid 7" w:semiHidden="1" w:unhideWhenUsed="1"/>
+    <w:lsdException w:name="Table Grid 8" w:semiHidden="1" w:unhideWhenUsed="1"/>
+    <w:lsdException w:name="Table List 1" w:semiHidden="1" w:unhideWhenUsed="1"/>
+    <w:lsdException w:name="Table List 2" w:semiHidden="1" w:unhideWhenUsed="1"/>
+    <w:lsdException w:name="Table List 3" w:semiHidden="1" w:unhideWhenUsed="1"/>
+    <w:lsdException w:name="Table List 4" w:semiHidden="1" w:unhideWhenUsed="1"/>
+    <w:lsdException w:name="Table List 5" w:semiHidden="1" w:unhideWhenUsed="1"/>
+    <w:lsdException w:name="Table List 6" w:semiHidden="1" w:unhideWhenUsed="1"/>
+    <w:lsdException w:name="Table List 7" w:semiHidden="1" w:unhideWhenUsed="1"/>
+    <w:lsdException w:name="Table List 8" w:semiHidden="1" w:unhideWhenUsed="1"/>
+    <w:lsdException w:name="Table 3D effects 1" w:semiHidden="1" w:unhideWhenUsed="1"/>
+    <w:lsdException w:name="Table 3D effects 2" w:semiHidden="1" w:unhideWhenUsed="1"/>
+    <w:lsdException w:name="Table 3D effects 3" w:semiHidden="1" w:unhideWhenUsed="1"/>
+    <w:lsdException w:name="Table Contemporary" w:semiHidden="1" w:unhideWhenUsed="1"/>
+    <w:lsdException w:name="Table Elegant" w:semiHidden="1" w:unhideWhenUsed="1"/>
+    <w:lsdException w:name="Table Professional" w:semiHidden="1" w:unhideWhenUsed="1"/>
+    <w:lsdException w:name="Table Subtle 1" w:semiHidden="1" w:unhideWhenUsed="1"/>
+    <w:lsdException w:name="Table Subtle 2" w:semiHidden="1" w:unhideWhenUsed="1"/>
+    <w:lsdException w:name="Table Web 1" w:semiHidden="1" w:unhideWhenUsed="1"/>
+    <w:lsdException w:name="Table Web 2" w:semiHidden="1" w:unhideWhenUsed="1"/>
+    <w:lsdException w:name="Table Web 3" w:semiHidden="1" w:unhideWhenUsed="1"/>
+    <w:lsdException w:name="Balloon Text" w:semiHidden="1" w:unhideWhenUsed="1"/>
+    <w:lsdException w:name="Table Grid" w:uiPriority="59"/>
+    <w:lsdException w:name="Table Theme" w:semiHidden="1" w:unhideWhenUsed="1"/>
+    <w:lsdException w:name="Placeholder Text" w:semiHidden="1"/>
+    <w:lsdException w:name="No Spacing" w:uiPriority="1" w:qFormat="1"/>
+    <w:lsdException w:name="Light Shading" w:uiPriority="60"/>
+    <w:lsdException w:name="Light List" w:uiPriority="61"/>
+    <w:lsdException w:name="Light Grid" w:uiPriority="62"/>
+    <w:lsdException w:name="Medium Shading 1" w:uiPriority="63"/>
+    <w:lsdException w:name="Medium Shading 2" w:uiPriority="64"/>
+    <w:lsdException w:name="Medium List 1" w:uiPriority="65"/>
+    <w:lsdException w:name="Medium List 2" w:uiPriority="66"/>
+    <w:lsdException w:name="Medium Grid 1" w:uiPriority="67"/>
+    <w:lsdException w:name="Medium Grid 2" w:uiPriority="68"/>
+    <w:lsdException w:name="Medium Grid 3" w:uiPriority="69"/>
+    <w:lsdException w:name="Dark List" w:uiPriority="70"/>
+    <w:lsdException w:name="Colorful Shading" w:uiPriority="71"/>
+    <w:lsdException w:name="Colorful List" w:uiPriority="72"/>
+    <w:lsdException w:name="Colorful Grid" w:uiPriority="73"/>
+    <w:lsdException w:name="Light Shading Accent 1" w:uiPriority="60"/>
+    <w:lsdException w:name="Light List Accent 1" w:uiPriority="61"/>
+    <w:lsdException w:name="Light Grid Accent 1" w:uiPriority="62"/>
+    <w:lsdException w:name="Medium Shading 1 Accent 1" w:uiPriority="63"/>
+    <w:lsdException w:name="Medium Shading 2 Accent 1" w:uiPriority="64"/>
+    <w:lsdException w:name="Medium List 1 Accent 1" w:uiPriority="65"/>
+    <w:lsdException w:name="Revision" w:semiHidden="1"/>
+    <w:lsdException w:name="List Paragraph" w:uiPriority="34" w:qFormat="1"/>
+    <w:lsdException w:name="Quote" w:uiPriority="29" w:qFormat="1"/>
+    <w:lsdException w:name="Intense Quote" w:uiPriority="30" w:qFormat="1"/>
+    <w:lsdException w:name="Medium List 2 Accent 1" w:uiPriority="66"/>
+    <w:lsdException w:name="Medium Grid 1 Accent 1" w:uiPriority="67"/>
+    <w:lsdException w:name="Medium Grid 2 Accent 1" w:uiPriority="68"/>
+    <w:lsdException w:name="Medium Grid 3 Accent 1" w:uiPriority="69"/>
+    <w:lsdException w:name="Dark List Accent 1" w:uiPriority="70"/>
+    <w:lsdException w:name="Colorful Shading Accent 1" w:uiPriority="71"/>
+    <w:lsdException w:name="Colorful List Accent 1" w:uiPriority="72"/>
+    <w:lsdException w:name="Colorful Grid Accent 1" w:uiPriority="73"/>
+    <w:lsdException w:name="Light Shading Accent 2" w:uiPriority="60"/>
+    <w:lsdException w:name="Light List Accent 2" w:uiPriority="61"/>
+    <w:lsdException w:name="Light Grid Accent 2" w:uiPriority="62"/>
+    <w:lsdException w:name="Medium Shading 1 Accent 2" w:uiPriority="63"/>
+    <w:lsdException w:name="Medium Shading 2 Accent 2" w:uiPriority="64"/>
+    <w:lsdException w:name="Medium List 1 Accent 2" w:uiPriority="65"/>
+    <w:lsdException w:name="Medium List 2 Accent 2" w:uiPriority="66"/>
+    <w:lsdException w:name="Medium Grid 1 Accent 2" w:uiPriority="67"/>
+    <w:lsdException w:name="Medium Grid 2 Accent 2" w:uiPriority="68"/>
+    <w:lsdException w:name="Medium Grid 3 Accent 2" w:uiPriority="69"/>
+    <w:lsdException w:name="Dark List Accent 2" w:uiPriority="70"/>
+    <w:lsdException w:name="Colorful Shading Accent 2" w:uiPriority="71"/>
+    <w:lsdException w:name="Colorful List Accent 2" w:uiPriority="72"/>
+    <w:lsdException w:name="Colorful Grid Accent 2" w:uiPriority="73"/>
+    <w:lsdException w:name="Light Shading Accent 3" w:uiPriority="60"/>
+    <w:lsdException w:name="Light List Accent 3" w:uiPriority="61"/>
+    <w:lsdException w:name="Light Grid Accent 3" w:uiPriority="62"/>
+    <w:lsdException w:name="Medium Shading 1 Accent 3" w:uiPriority="63"/>
+    <w:lsdException w:name="Medium Shading 2 Accent 3" w:uiPriority="64"/>
+    <w:lsdException w:name="Medium List 1 Accent 3" w:uiPriority="65"/>
+    <w:lsdException w:name="Medium List 2 Accent 3" w:uiPriority="66"/>
+    <w:lsdException w:name="Medium Grid 1 Accent 3" w:uiPriority="67"/>
+    <w:lsdException w:name="Medium Grid 2 Accent 3" w:uiPriority="68"/>
+    <w:lsdException w:name="Medium Grid 3 Accent 3" w:uiPriority="69"/>
+    <w:lsdException w:name="Dark List Accent 3" w:uiPriority="70"/>
+    <w:lsdException w:name="Colorful Shading Accent 3" w:uiPriority="71"/>
+    <w:lsdException w:name="Colorful List Accent 3" w:uiPriority="72"/>
+    <w:lsdException w:name="Colorful Grid Accent 3" w:uiPriority="73"/>
+    <w:lsdException w:name="Light Shading Accent 4" w:uiPriority="60"/>
+    <w:lsdException w:name="Light List Accent 4" w:uiPriority="61"/>
+    <w:lsdException w:name="Light Grid Accent 4" w:uiPriority="62"/>
+    <w:lsdException w:name="Medium Shading 1 Accent 4" w:uiPriority="63"/>
+    <w:lsdException w:name="Medium Shading 2 Accent 4" w:uiPriority="64"/>
+    <w:lsdException w:name="Medium List 1 Accent 4" w:uiPriority="65"/>
+    <w:lsdException w:name="Medium List 2 Accent 4" w:uiPriority="66"/>
+    <w:lsdException w:name="Medium Grid 1 Accent 4" w:uiPriority="67"/>
+    <w:lsdException w:name="Medium Grid 2 Accent 4" w:uiPriority="68"/>
+    <w:lsdException w:name="Medium Grid 3 Accent 4" w:uiPriority="69"/>
+    <w:lsdException w:name="Dark List Accent 4" w:uiPriority="70"/>
+    <w:lsdException w:name="Colorful Shading Accent 4" w:uiPriority="71"/>
+    <w:lsdException w:name="Colorful List Accent 4" w:uiPriority="72"/>
+    <w:lsdException w:name="Colorful Grid Accent 4" w:uiPriority="73"/>
+    <w:lsdException w:name="Light Shading Accent 5" w:uiPriority="60"/>
+    <w:lsdException w:name="Light List Accent 5" w:uiPriority="61"/>
+    <w:lsdException w:name="Light Grid Accent 5" w:uiPriority="62"/>
+    <w:lsdException w:name="Medium Shading 1 Accent 5" w:uiPriority="63"/>
+    <w:lsdException w:name="Medium Shading 2 Accent 5" w:uiPriority="64"/>
+    <w:lsdException w:name="Medium List 1 Accent 5" w:uiPriority="65"/>
+    <w:lsdException w:name="Medium List 2 Accent 5" w:uiPriority="66"/>
+    <w:lsdException w:name="Medium Grid 1 Accent 5" w:uiPriority="67"/>
+    <w:lsdException w:name="Medium Grid 2 Accent 5" w:uiPriority="68"/>
+    <w:lsdException w:name="Medium Grid 3 Accent 5" w:uiPriority="69"/>
+    <w:lsdException w:name="Dark List Accent 5" w:uiPriority="70"/>
+    <w:lsdException w:name="Colorful Shading Accent 5" w:uiPriority="71"/>
+    <w:lsdException w:name="Colorful List Accent 5" w:uiPriority="72"/>
+    <w:lsdException w:name="Colorful Grid Accent 5" w:uiPriority="73"/>
+    <w:lsdException w:name="Light Shading Accent 6" w:uiPriority="60"/>
+    <w:lsdException w:name="Light List Accent 6" w:uiPriority="61"/>
+    <w:lsdException w:name="Light Grid Accent 6" w:uiPriority="62"/>
+    <w:lsdException w:name="Medium Shading 1 Accent 6" w:uiPriority="63"/>
+    <w:lsdException w:name="Medium Shading 2 Accent 6" w:uiPriority="64"/>
+    <w:lsdException w:name="Medium List 1 Accent 6" w:uiPriority="65"/>
+    <w:lsdException w:name="Medium List 2 Accent 6" w:uiPriority="66"/>
+    <w:lsdException w:name="Medium Grid 1 Accent 6" w:uiPriority="67"/>
+    <w:lsdException w:name="Medium Grid 2 Accent 6" w:uiPriority="68"/>
+    <w:lsdException w:name="Medium Grid 3 Accent 6" w:uiPriority="69"/>
+    <w:lsdException w:name="Dark List Accent 6" w:uiPriority="70"/>
+    <w:lsdException w:name="Colorful Shading Accent 6" w:uiPriority="71"/>
+    <w:lsdException w:name="Colorful List Accent 6" w:uiPriority="72"/>
+    <w:lsdException w:name="Colorful Grid Accent 6" w:uiPriority="73"/>
+    <w:lsdException w:name="Subtle Emphasis" w:uiPriority="19" w:qFormat="1"/>
+    <w:lsdException w:name="Intense Emphasis" w:uiPriority="21" w:qFormat="1"/>
+    <w:lsdException w:name="Subtle Reference" w:uiPriority="31" w:qFormat="1"/>
+    <w:lsdException w:name="Intense Reference" w:uiPriority="32" w:qFormat="1"/>
+    <w:lsdException w:name="Book Title" w:uiPriority="33" w:qFormat="1"/>
+    <w:lsdException w:name="Bibliography" w:semiHidden="1" w:uiPriority="37" w:unhideWhenUsed="1"/>
+    <w:lsdException w:name="TOC Heading" w:semiHidden="1" w:uiPriority="39" w:unhideWhenUsed="1" w:qFormat="1"/>
+    <w:lsdException w:name="Plain Table 1" w:uiPriority="41"/>
+    <w:lsdException w:name="Plain Table 2" w:uiPriority="42"/>
+    <w:lsdException w:name="Plain Table 3" w:uiPriority="43"/>
+    <w:lsdException w:name="Plain Table 4" w:uiPriority="44"/>
+    <w:lsdException w:name="Plain Table 5" w:uiPriority="45"/>
+    <w:lsdException w:name="Grid Table Light" w:uiPriority="40"/>
+    <w:lsdException w:name="Grid Table 1 Light" w:uiPriority="46"/>
+    <w:lsdException w:name="Grid Table 2" w:uiPriority="47"/>
+    <w:lsdException w:name="Grid Table 3" w:uiPriority="48"/>
+    <w:lsdException w:name="Grid Table 4" w:uiPriority="49"/>
+    <w:lsdException w:name="Grid Table 5 Dark" w:uiPriority="50"/>
+    <w:lsdException w:name="Grid Table 6 Colorful" w:uiPriority="51"/>
+    <w:lsdException w:name="Grid Table 7 Colorful" w:uiPriority="52"/>
+    <w:lsdException w:name="Grid Table 1 Light Accent 1" w:uiPriority="46"/>
+    <w:lsdException w:name="Grid Table 2 Accent 1" w:uiPriority="47"/>
+    <w:lsdException w:name="Grid Table 3 Accent 1" w:uiPriority="48"/>
+    <w:lsdException w:name="Grid Table 4 Accent 1" w:uiPriority="49"/>
+    <w:lsdException w:name="Grid Table 5 Dark Accent 1" w:uiPriority="50"/>
+    <w:lsdException w:name="Grid Table 6 Colorful Accent 1" w:uiPriority="51"/>
+    <w:lsdException w:name="Grid Table 7 Colorful Accent 1" w:uiPriority="52"/>
+    <w:lsdException w:name="Grid Table 1 Light Accent 2" w:uiPriority="46"/>
+    <w:lsdException w:name="Grid Table 2 Accent 2" w:uiPriority="47"/>
+    <w:lsdException w:name="Grid Table 3 Accent 2" w:uiPriority="48"/>
+    <w:lsdException w:name="Grid Table 4 Accent 2" w:uiPriority="49"/>
+    <w:lsdException w:name="Grid Table 5 Dark Accent 2" w:uiPriority="50"/>
+    <w:lsdException w:name="Grid Table 6 Colorful Accent 2" w:uiPriority="51"/>
+    <w:lsdException w:name="Grid Table 7 Colorful Accent 2" w:uiPriority="52"/>
+    <w:lsdException w:name="Grid Table 1 Light Accent 3" w:uiPriority="46"/>
+    <w:lsdException w:name="Grid Table 2 Accent 3" w:uiPriority="47"/>
+    <w:lsdException w:name="Grid Table 3 Accent 3" w:uiPriority="48"/>
+    <w:lsdException w:name="Grid Table 4 Accent 3" w:uiPriority="49"/>
+    <w:lsdException w:name="Grid Table 5 Dark Accent 3" w:uiPriority="50"/>
+    <w:lsdException w:name="Grid Table 6 Colorful Accent 3" w:uiPriority="51"/>
+    <w:lsdException w:name="Grid Table 7 Colorful Accent 3" w:uiPriority="52"/>
+    <w:lsdException w:name="Grid Table 1 Light Accent 4" w:uiPriority="46"/>
+    <w:lsdException w:name="Grid Table 2 Accent 4" w:uiPriority="47"/>
+    <w:lsdException w:name="Grid Table 3 Accent 4" w:uiPriority="48"/>
+    <w:lsdException w:name="Grid Table 4 Accent 4" w:uiPriority="49"/>
+    <w:lsdException w:name="Grid Table 5 Dark Accent 4" w:uiPriority="50"/>
+    <w:lsdException w:name="Grid Table 6 Colorful Accent 4" w:uiPriority="51"/>
+    <w:lsdException w:name="Grid Table 7 Colorful Accent 4" w:uiPriority="52"/>
+    <w:lsdException w:name="Grid Table 1 Light Accent 5" w:uiPriority="46"/>
+    <w:lsdException w:name="Grid Table 2 Accent 5" w:uiPriority="47"/>
+    <w:lsdException w:name="Grid Table 3 Accent 5" w:uiPriority="48"/>
+    <w:lsdException w:name="Grid Table 4 Accent 5" w:uiPriority="49"/>
+    <w:lsdException w:name="Grid Table 5 Dark Accent 5" w:uiPriority="50"/>
+    <w:lsdException w:name="Grid Table 6 Colorful Accent 5" w:uiPriority="51"/>
+    <w:lsdException w:name="Grid Table 7 Colorful Accent 5" w:uiPriority="52"/>
+    <w:lsdException w:name="Grid Table 1 Light Accent 6" w:uiPriority="46"/>
+    <w:lsdException w:name="Grid Table 2 Accent 6" w:uiPriority="47"/>
+    <w:lsdException w:name="Grid Table 3 Accent 6" w:uiPriority="48"/>
+    <w:lsdException w:name="Grid Table 4 Accent 6" w:uiPriority="49"/>
+    <w:lsdException w:name="Grid Table 5 Dark Accent 6" w:uiPriority="50"/>
+    <w:lsdException w:name="Grid Table 6 Colorful Accent 6" w:uiPriority="51"/>
+    <w:lsdException w:name="Grid Table 7 Colorful Accent 6" w:uiPriority="52"/>
+    <w:lsdException w:name="List Table 1 Light" w:uiPriority="46"/>
+    <w:lsdException w:name="List Table 2" w:uiPriority="47"/>
+    <w:lsdException w:name="List Table 3" w:uiPriority="48"/>
+    <w:lsdException w:name="List Table 4" w:uiPriority="49"/>
+    <w:lsdException w:name="List Table 5 Dark" w:uiPriority="50"/>
+    <w:lsdException w:name="List Table 6 Colorful" w:uiPriority="51"/>
+    <w:lsdException w:name="List Table 7 Colorful" w:uiPriority="52"/>
+    <w:lsdException w:name="List Table 1 Light Accent 1" w:uiPriority="46"/>
+    <w:lsdException w:name="List Table 2 Accent 1" w:uiPriority="47"/>
+    <w:lsdException w:name="List Table 3 Accent 1" w:uiPriority="48"/>
+    <w:lsdException w:name="List Table 4 Accent 1" w:uiPriority="49"/>
+    <w:lsdException w:name="List Table 5 Dark Accent 1" w:uiPriority="50"/>
+    <w:lsdException w:name="List Table 6 Colorful Accent 1" w:uiPriority="51"/>
+    <w:lsdException w:name="List Table 7 Colorful Accent 1" w:uiPriority="52"/>
+    <w:lsdException w:name="List Table 1 Light Accent 2" w:uiPriority="46"/>
+    <w:lsdException w:name="List Table 2 Accent 2" w:uiPriority="47"/>
+    <w:lsdException w:name="List Table 3 Accent 2" w:uiPriority="48"/>
+    <w:lsdException w:name="List Table 4 Accent 2" w:uiPriority="49"/>
+    <w:lsdException w:name="List Table 5 Dark Accent 2" w:uiPriority="50"/>
+    <w:lsdException w:name="List Table 6 Colorful Accent 2" w:uiPriority="51"/>
+    <w:lsdException w:name="List Table 7 Colorful Accent 2" w:uiPriority="52"/>
+    <w:lsdException w:name="List Table 1 Light Accent 3" w:uiPriority="46"/>
+    <w:lsdException w:name="List Table 2 Accent 3" w:uiPriority="47"/>
+    <w:lsdException w:name="List Table 3 Accent 3" w:uiPriority="48"/>
+    <w:lsdException w:name="List Table 4 Accent 3" w:uiPriority="49"/>
+    <w:lsdException w:name="List Table 5 Dark Accent 3" w:uiPriority="50"/>
+    <w:lsdException w:name="List Table 6 Colorful Accent 3" w:uiPriority="51"/>
+    <w:lsdException w:name="List Table 7 Colorful Accent 3" w:uiPriority="52"/>
+    <w:lsdException w:name="List Table 1 Light Accent 4" w:uiPriority="46"/>
+    <w:lsdException w:name="List Table 2 Accent 4" w:uiPriority="47"/>
+    <w:lsdException w:name="List Table 3 Accent 4" w:uiPriority="48"/>
+    <w:lsdException w:name="List Table 4 Accent 4" w:uiPriority="49"/>
+    <w:lsdException w:name="List Table 5 Dark Accent 4" w:uiPriority="50"/>
+    <w:lsdException w:name="List Table 6 Colorful Accent 4" w:uiPriority="51"/>
+    <w:lsdException w:name="List Table 7 Colorful Accent 4" w:uiPriority="52"/>
+    <w:lsdException w:name="List Table 1 Light Accent 5" w:uiPriority="46"/>
+    <w:lsdException w:name="List Table 2 Accent 5" w:uiPriority="47"/>
+    <w:lsdException w:name="List Table 3 Accent 5" w:uiPriority="48"/>
+    <w:lsdException w:name="List Table 4 Accent 5" w:uiPriority="49"/>
+    <w:lsdException w:name="List Table 5 Dark Accent 5" w:uiPriority="50"/>
+    <w:lsdException w:name="List Table 6 Colorful Accent 5" w:uiPriority="51"/>
+    <w:lsdException w:name="List Table 7 Colorful Accent 5" w:uiPriority="52"/>
+    <w:lsdException w:name="List Table 1 Light Accent 6" w:uiPriority="46"/>
+    <w:lsdException w:name="List Table 2 Accent 6" w:uiPriority="47"/>
+    <w:lsdException w:name="List Table 3 Accent 6" w:uiPriority="48"/>
+    <w:lsdException w:name="List Table 4 Accent 6" w:uiPriority="49"/>
+    <w:lsdException w:name="List Table 5 Dark Accent 6" w:uiPriority="50"/>
+    <w:lsdException w:name="List Table 6 Colorful Accent 6" w:uiPriority="51"/>
+    <w:lsdException w:name="List Table 7 Colorful Accent 6" w:uiPriority="52"/>
   </w:latentStyles>
   <w:style w:type="paragraph" w:default="1" w:styleId="Normal">
     <w:name w:val="Normal"/>
@@ -903,7 +1150,6 @@
     <w:uiPriority w:val="99"/>
     <w:semiHidden/>
     <w:unhideWhenUsed/>
-    <w:qFormat/>
     <w:tblPr>
       <w:tblInd w:w="0" w:type="dxa"/>
       <w:tblCellMar>

</xml_diff>